<commit_message>
simple updates to code
</commit_message>
<xml_diff>
--- a/FlightReservationSystem/documents/DeLaurell_Michael_MSSE670_Spring2020_8w2 Completion.docx
+++ b/FlightReservationSystem/documents/DeLaurell_Michael_MSSE670_Spring2020_8w2 Completion.docx
@@ -3,6 +3,782 @@
 <w:document xmlns:wpc="http://schemas.microsoft.com/office/word/2010/wordprocessingCanvas" xmlns:cx="http://schemas.microsoft.com/office/drawing/2014/chartex" xmlns:cx1="http://schemas.microsoft.com/office/drawing/2015/9/8/chartex" xmlns:cx2="http://schemas.microsoft.com/office/drawing/2015/10/21/chartex" xmlns:cx3="http://schemas.microsoft.com/office/drawing/2016/5/9/chartex" xmlns:cx4="http://schemas.microsoft.com/office/drawing/2016/5/10/chartex" xmlns:cx5="http://schemas.microsoft.com/office/drawing/2016/5/11/chartex" xmlns:cx6="http://schemas.microsoft.com/office/drawing/2016/5/12/chartex" xmlns:cx7="http://schemas.microsoft.com/office/drawing/2016/5/13/chartex" xmlns:cx8="http://schemas.microsoft.com/office/drawing/2016/5/14/chartex" xmlns:mc="http://schemas.openxmlformats.org/markup-compatibility/2006" xmlns:aink="http://schemas.microsoft.com/office/drawing/2016/ink" xmlns:am3d="http://schemas.microsoft.com/office/drawing/2017/model3d" xmlns:o="urn:schemas-microsoft-com:office:office" xmlns:r="http://schemas.openxmlformats.org/officeDocument/2006/relationships" xmlns:m="http://schemas.openxmlformats.org/officeDocument/2006/math" xmlns:v="urn:schemas-microsoft-com:vml" xmlns:wp14="http://schemas.microsoft.com/office/word/2010/wordprocessingDrawing" xmlns:wp="http://schemas.openxmlformats.org/drawingml/2006/wordprocessingDrawing" xmlns:w10="urn:schemas-microsoft-com:office:word" xmlns:w="http://schemas.openxmlformats.org/wordprocessingml/2006/main" xmlns:w14="http://schemas.microsoft.com/office/word/2010/wordml" xmlns:w15="http://schemas.microsoft.com/office/word/2012/wordml" xmlns:w16cid="http://schemas.microsoft.com/office/word/2016/wordml/cid" xmlns:w16se="http://schemas.microsoft.com/office/word/2015/wordml/symex" xmlns:wpg="http://schemas.microsoft.com/office/word/2010/wordprocessingGroup" xmlns:wpi="http://schemas.microsoft.com/office/word/2010/wordprocessingInk" xmlns:wne="http://schemas.microsoft.com/office/word/2006/wordml" xmlns:wps="http://schemas.microsoft.com/office/word/2010/wordprocessingShape" mc:Ignorable="w14 w15 w16se w16cid wp14">
   <w:body>
     <w:p>
+      <w:r>
+        <w:t xml:space="preserve">Completion of the Application for Flight Reservations: </w:t>
+      </w:r>
+      <w:proofErr w:type="spellStart"/>
+      <w:r>
+        <w:t>Implemetation</w:t>
+      </w:r>
+      <w:proofErr w:type="spellEnd"/>
+      <w:r>
+        <w:t xml:space="preserve"> of Use Case for Adding Reservation and Registration of a User.</w:t>
+      </w:r>
+    </w:p>
+    <w:p>
+      <w:r>
+        <w:t>No Errors showing in code</w:t>
+      </w:r>
+    </w:p>
+    <w:p>
+      <w:r>
+        <w:rPr>
+          <w:noProof/>
+        </w:rPr>
+        <w:drawing>
+          <wp:inline distT="0" distB="0" distL="0" distR="0" wp14:anchorId="7E48B3AE" wp14:editId="11DC2F60">
+            <wp:extent cx="4804117" cy="3042094"/>
+            <wp:effectExtent l="0" t="0" r="0" b="0"/>
+            <wp:docPr id="18" name="Picture 18"/>
+            <wp:cNvGraphicFramePr>
+              <a:graphicFrameLocks xmlns:a="http://schemas.openxmlformats.org/drawingml/2006/main" noChangeAspect="1"/>
+            </wp:cNvGraphicFramePr>
+            <a:graphic xmlns:a="http://schemas.openxmlformats.org/drawingml/2006/main">
+              <a:graphicData uri="http://schemas.openxmlformats.org/drawingml/2006/picture">
+                <pic:pic xmlns:pic="http://schemas.openxmlformats.org/drawingml/2006/picture">
+                  <pic:nvPicPr>
+                    <pic:cNvPr id="18" name="Screen Shot 2020-07-31 at 4.44.28 PM.png"/>
+                    <pic:cNvPicPr/>
+                  </pic:nvPicPr>
+                  <pic:blipFill>
+                    <a:blip r:embed="rId5" cstate="print">
+                      <a:extLst>
+                        <a:ext uri="{28A0092B-C50C-407E-A947-70E740481C1C}">
+                          <a14:useLocalDpi xmlns:a14="http://schemas.microsoft.com/office/drawing/2010/main" val="0"/>
+                        </a:ext>
+                      </a:extLst>
+                    </a:blip>
+                    <a:stretch>
+                      <a:fillRect/>
+                    </a:stretch>
+                  </pic:blipFill>
+                  <pic:spPr>
+                    <a:xfrm>
+                      <a:off x="0" y="0"/>
+                      <a:ext cx="4826776" cy="3056442"/>
+                    </a:xfrm>
+                    <a:prstGeom prst="rect">
+                      <a:avLst/>
+                    </a:prstGeom>
+                  </pic:spPr>
+                </pic:pic>
+              </a:graphicData>
+            </a:graphic>
+          </wp:inline>
+        </w:drawing>
+      </w:r>
+    </w:p>
+    <w:p>
+      <w:r>
+        <w:t>Login window – Login code not implemented as part of the Use Cases for this course.</w:t>
+      </w:r>
+    </w:p>
+    <w:p/>
+    <w:p>
+      <w:r>
+        <w:rPr>
+          <w:noProof/>
+        </w:rPr>
+        <w:drawing>
+          <wp:inline distT="0" distB="0" distL="0" distR="0" wp14:anchorId="601B932A" wp14:editId="68B4700A">
+            <wp:extent cx="1813280" cy="2088759"/>
+            <wp:effectExtent l="0" t="0" r="0" b="0"/>
+            <wp:docPr id="19" name="Picture 19"/>
+            <wp:cNvGraphicFramePr>
+              <a:graphicFrameLocks xmlns:a="http://schemas.openxmlformats.org/drawingml/2006/main" noChangeAspect="1"/>
+            </wp:cNvGraphicFramePr>
+            <a:graphic xmlns:a="http://schemas.openxmlformats.org/drawingml/2006/main">
+              <a:graphicData uri="http://schemas.openxmlformats.org/drawingml/2006/picture">
+                <pic:pic xmlns:pic="http://schemas.openxmlformats.org/drawingml/2006/picture">
+                  <pic:nvPicPr>
+                    <pic:cNvPr id="19" name="Screen Shot 2020-07-31 at 4.45.29 PM.png"/>
+                    <pic:cNvPicPr/>
+                  </pic:nvPicPr>
+                  <pic:blipFill>
+                    <a:blip r:embed="rId6" cstate="print">
+                      <a:extLst>
+                        <a:ext uri="{28A0092B-C50C-407E-A947-70E740481C1C}">
+                          <a14:useLocalDpi xmlns:a14="http://schemas.microsoft.com/office/drawing/2010/main" val="0"/>
+                        </a:ext>
+                      </a:extLst>
+                    </a:blip>
+                    <a:stretch>
+                      <a:fillRect/>
+                    </a:stretch>
+                  </pic:blipFill>
+                  <pic:spPr>
+                    <a:xfrm flipH="1">
+                      <a:off x="0" y="0"/>
+                      <a:ext cx="1838119" cy="2117371"/>
+                    </a:xfrm>
+                    <a:prstGeom prst="rect">
+                      <a:avLst/>
+                    </a:prstGeom>
+                  </pic:spPr>
+                </pic:pic>
+              </a:graphicData>
+            </a:graphic>
+          </wp:inline>
+        </w:drawing>
+      </w:r>
+    </w:p>
+    <w:p/>
+    <w:p>
+      <w:r>
+        <w:br w:type="page"/>
+      </w:r>
+    </w:p>
+    <w:p>
+      <w:r>
+        <w:lastRenderedPageBreak/>
+        <w:t>Registration Dialog: This code is implemented and adds users:</w:t>
+      </w:r>
+    </w:p>
+    <w:p>
+      <w:pPr>
+        <w:jc w:val="center"/>
+      </w:pPr>
+      <w:r>
+        <w:rPr>
+          <w:noProof/>
+        </w:rPr>
+        <w:drawing>
+          <wp:inline distT="0" distB="0" distL="0" distR="0" wp14:anchorId="36E93CF3" wp14:editId="03394131">
+            <wp:extent cx="1899138" cy="1899138"/>
+            <wp:effectExtent l="0" t="0" r="0" b="0"/>
+            <wp:docPr id="20" name="Picture 20"/>
+            <wp:cNvGraphicFramePr>
+              <a:graphicFrameLocks xmlns:a="http://schemas.openxmlformats.org/drawingml/2006/main" noChangeAspect="1"/>
+            </wp:cNvGraphicFramePr>
+            <a:graphic xmlns:a="http://schemas.openxmlformats.org/drawingml/2006/main">
+              <a:graphicData uri="http://schemas.openxmlformats.org/drawingml/2006/picture">
+                <pic:pic xmlns:pic="http://schemas.openxmlformats.org/drawingml/2006/picture">
+                  <pic:nvPicPr>
+                    <pic:cNvPr id="20" name="Screen Shot 2020-07-31 at 4.50.00 PM.png"/>
+                    <pic:cNvPicPr/>
+                  </pic:nvPicPr>
+                  <pic:blipFill>
+                    <a:blip r:embed="rId7" cstate="print">
+                      <a:extLst>
+                        <a:ext uri="{28A0092B-C50C-407E-A947-70E740481C1C}">
+                          <a14:useLocalDpi xmlns:a14="http://schemas.microsoft.com/office/drawing/2010/main" val="0"/>
+                        </a:ext>
+                      </a:extLst>
+                    </a:blip>
+                    <a:stretch>
+                      <a:fillRect/>
+                    </a:stretch>
+                  </pic:blipFill>
+                  <pic:spPr>
+                    <a:xfrm>
+                      <a:off x="0" y="0"/>
+                      <a:ext cx="1913582" cy="1913582"/>
+                    </a:xfrm>
+                    <a:prstGeom prst="rect">
+                      <a:avLst/>
+                    </a:prstGeom>
+                  </pic:spPr>
+                </pic:pic>
+              </a:graphicData>
+            </a:graphic>
+          </wp:inline>
+        </w:drawing>
+      </w:r>
+    </w:p>
+    <w:p>
+      <w:pPr>
+        <w:jc w:val="center"/>
+      </w:pPr>
+      <w:r>
+        <w:t xml:space="preserve">Object added to </w:t>
+      </w:r>
+      <w:proofErr w:type="spellStart"/>
+      <w:r>
+        <w:t>Traveler.out</w:t>
+      </w:r>
+      <w:proofErr w:type="spellEnd"/>
+      <w:r>
+        <w:t xml:space="preserve"> file:</w:t>
+      </w:r>
+    </w:p>
+    <w:p/>
+    <w:p/>
+    <w:p>
+      <w:pPr>
+        <w:jc w:val="center"/>
+      </w:pPr>
+      <w:r>
+        <w:rPr>
+          <w:noProof/>
+        </w:rPr>
+        <w:drawing>
+          <wp:inline distT="0" distB="0" distL="0" distR="0" wp14:anchorId="161DFCD4" wp14:editId="46AC5E2C">
+            <wp:extent cx="2412609" cy="1635728"/>
+            <wp:effectExtent l="0" t="0" r="635" b="3175"/>
+            <wp:docPr id="22" name="Picture 22"/>
+            <wp:cNvGraphicFramePr>
+              <a:graphicFrameLocks xmlns:a="http://schemas.openxmlformats.org/drawingml/2006/main" noChangeAspect="1"/>
+            </wp:cNvGraphicFramePr>
+            <a:graphic xmlns:a="http://schemas.openxmlformats.org/drawingml/2006/main">
+              <a:graphicData uri="http://schemas.openxmlformats.org/drawingml/2006/picture">
+                <pic:pic xmlns:pic="http://schemas.openxmlformats.org/drawingml/2006/picture">
+                  <pic:nvPicPr>
+                    <pic:cNvPr id="22" name="Screen Shot 2020-07-31 at 4.51.41 PM.png"/>
+                    <pic:cNvPicPr/>
+                  </pic:nvPicPr>
+                  <pic:blipFill>
+                    <a:blip r:embed="rId8" cstate="print">
+                      <a:extLst>
+                        <a:ext uri="{28A0092B-C50C-407E-A947-70E740481C1C}">
+                          <a14:useLocalDpi xmlns:a14="http://schemas.microsoft.com/office/drawing/2010/main" val="0"/>
+                        </a:ext>
+                      </a:extLst>
+                    </a:blip>
+                    <a:stretch>
+                      <a:fillRect/>
+                    </a:stretch>
+                  </pic:blipFill>
+                  <pic:spPr>
+                    <a:xfrm>
+                      <a:off x="0" y="0"/>
+                      <a:ext cx="2432857" cy="1649456"/>
+                    </a:xfrm>
+                    <a:prstGeom prst="rect">
+                      <a:avLst/>
+                    </a:prstGeom>
+                  </pic:spPr>
+                </pic:pic>
+              </a:graphicData>
+            </a:graphic>
+          </wp:inline>
+        </w:drawing>
+      </w:r>
+    </w:p>
+    <w:p>
+      <w:pPr>
+        <w:jc w:val="center"/>
+      </w:pPr>
+      <w:r>
+        <w:t>Login button takes user to Flight Reservations:</w:t>
+      </w:r>
+    </w:p>
+    <w:p>
+      <w:pPr>
+        <w:jc w:val="center"/>
+      </w:pPr>
+      <w:r>
+        <w:t>Displays Flight Reservations and allow the user to create additional flight reservations:</w:t>
+      </w:r>
+    </w:p>
+    <w:p>
+      <w:pPr>
+        <w:jc w:val="center"/>
+      </w:pPr>
+      <w:r>
+        <w:rPr>
+          <w:noProof/>
+        </w:rPr>
+        <w:drawing>
+          <wp:inline distT="0" distB="0" distL="0" distR="0" wp14:anchorId="175860B1" wp14:editId="3ADE20F6">
+            <wp:extent cx="3974123" cy="2176002"/>
+            <wp:effectExtent l="0" t="0" r="0" b="0"/>
+            <wp:docPr id="23" name="Picture 23"/>
+            <wp:cNvGraphicFramePr>
+              <a:graphicFrameLocks xmlns:a="http://schemas.openxmlformats.org/drawingml/2006/main" noChangeAspect="1"/>
+            </wp:cNvGraphicFramePr>
+            <a:graphic xmlns:a="http://schemas.openxmlformats.org/drawingml/2006/main">
+              <a:graphicData uri="http://schemas.openxmlformats.org/drawingml/2006/picture">
+                <pic:pic xmlns:pic="http://schemas.openxmlformats.org/drawingml/2006/picture">
+                  <pic:nvPicPr>
+                    <pic:cNvPr id="23" name="Screen Shot 2020-07-31 at 4.53.16 PM.png"/>
+                    <pic:cNvPicPr/>
+                  </pic:nvPicPr>
+                  <pic:blipFill>
+                    <a:blip r:embed="rId9">
+                      <a:extLst>
+                        <a:ext uri="{28A0092B-C50C-407E-A947-70E740481C1C}">
+                          <a14:useLocalDpi xmlns:a14="http://schemas.microsoft.com/office/drawing/2010/main" val="0"/>
+                        </a:ext>
+                      </a:extLst>
+                    </a:blip>
+                    <a:stretch>
+                      <a:fillRect/>
+                    </a:stretch>
+                  </pic:blipFill>
+                  <pic:spPr>
+                    <a:xfrm>
+                      <a:off x="0" y="0"/>
+                      <a:ext cx="4011091" cy="2196244"/>
+                    </a:xfrm>
+                    <a:prstGeom prst="rect">
+                      <a:avLst/>
+                    </a:prstGeom>
+                  </pic:spPr>
+                </pic:pic>
+              </a:graphicData>
+            </a:graphic>
+          </wp:inline>
+        </w:drawing>
+      </w:r>
+    </w:p>
+    <w:p>
+      <w:pPr>
+        <w:jc w:val="center"/>
+      </w:pPr>
+    </w:p>
+    <w:p>
+      <w:pPr>
+        <w:jc w:val="center"/>
+      </w:pPr>
+      <w:r>
+        <w:t>Create Flight Reservation:</w:t>
+      </w:r>
+    </w:p>
+    <w:p>
+      <w:pPr>
+        <w:jc w:val="center"/>
+      </w:pPr>
+      <w:r>
+        <w:rPr>
+          <w:noProof/>
+        </w:rPr>
+        <w:lastRenderedPageBreak/>
+        <w:drawing>
+          <wp:inline distT="0" distB="0" distL="0" distR="0" wp14:anchorId="7A8E7DEE" wp14:editId="747E39E4">
+            <wp:extent cx="3756074" cy="2666572"/>
+            <wp:effectExtent l="0" t="0" r="0" b="0"/>
+            <wp:docPr id="24" name="Picture 24"/>
+            <wp:cNvGraphicFramePr>
+              <a:graphicFrameLocks xmlns:a="http://schemas.openxmlformats.org/drawingml/2006/main" noChangeAspect="1"/>
+            </wp:cNvGraphicFramePr>
+            <a:graphic xmlns:a="http://schemas.openxmlformats.org/drawingml/2006/main">
+              <a:graphicData uri="http://schemas.openxmlformats.org/drawingml/2006/picture">
+                <pic:pic xmlns:pic="http://schemas.openxmlformats.org/drawingml/2006/picture">
+                  <pic:nvPicPr>
+                    <pic:cNvPr id="24" name="Screen Shot 2020-07-31 at 4.53.51 PM.png"/>
+                    <pic:cNvPicPr/>
+                  </pic:nvPicPr>
+                  <pic:blipFill>
+                    <a:blip r:embed="rId10">
+                      <a:extLst>
+                        <a:ext uri="{28A0092B-C50C-407E-A947-70E740481C1C}">
+                          <a14:useLocalDpi xmlns:a14="http://schemas.microsoft.com/office/drawing/2010/main" val="0"/>
+                        </a:ext>
+                      </a:extLst>
+                    </a:blip>
+                    <a:stretch>
+                      <a:fillRect/>
+                    </a:stretch>
+                  </pic:blipFill>
+                  <pic:spPr>
+                    <a:xfrm>
+                      <a:off x="0" y="0"/>
+                      <a:ext cx="3769530" cy="2676125"/>
+                    </a:xfrm>
+                    <a:prstGeom prst="rect">
+                      <a:avLst/>
+                    </a:prstGeom>
+                  </pic:spPr>
+                </pic:pic>
+              </a:graphicData>
+            </a:graphic>
+          </wp:inline>
+        </w:drawing>
+      </w:r>
+    </w:p>
+    <w:p>
+      <w:pPr>
+        <w:jc w:val="center"/>
+      </w:pPr>
+      <w:r>
+        <w:rPr>
+          <w:noProof/>
+        </w:rPr>
+        <w:drawing>
+          <wp:inline distT="0" distB="0" distL="0" distR="0" wp14:anchorId="7F939E17" wp14:editId="2CC13C29">
+            <wp:extent cx="2159391" cy="1186512"/>
+            <wp:effectExtent l="0" t="0" r="0" b="0"/>
+            <wp:docPr id="25" name="Picture 25"/>
+            <wp:cNvGraphicFramePr>
+              <a:graphicFrameLocks xmlns:a="http://schemas.openxmlformats.org/drawingml/2006/main" noChangeAspect="1"/>
+            </wp:cNvGraphicFramePr>
+            <a:graphic xmlns:a="http://schemas.openxmlformats.org/drawingml/2006/main">
+              <a:graphicData uri="http://schemas.openxmlformats.org/drawingml/2006/picture">
+                <pic:pic xmlns:pic="http://schemas.openxmlformats.org/drawingml/2006/picture">
+                  <pic:nvPicPr>
+                    <pic:cNvPr id="25" name="Screen Shot 2020-07-31 at 4.54.01 PM.png"/>
+                    <pic:cNvPicPr/>
+                  </pic:nvPicPr>
+                  <pic:blipFill>
+                    <a:blip r:embed="rId11">
+                      <a:extLst>
+                        <a:ext uri="{28A0092B-C50C-407E-A947-70E740481C1C}">
+                          <a14:useLocalDpi xmlns:a14="http://schemas.microsoft.com/office/drawing/2010/main" val="0"/>
+                        </a:ext>
+                      </a:extLst>
+                    </a:blip>
+                    <a:stretch>
+                      <a:fillRect/>
+                    </a:stretch>
+                  </pic:blipFill>
+                  <pic:spPr>
+                    <a:xfrm>
+                      <a:off x="0" y="0"/>
+                      <a:ext cx="2173845" cy="1194454"/>
+                    </a:xfrm>
+                    <a:prstGeom prst="rect">
+                      <a:avLst/>
+                    </a:prstGeom>
+                  </pic:spPr>
+                </pic:pic>
+              </a:graphicData>
+            </a:graphic>
+          </wp:inline>
+        </w:drawing>
+      </w:r>
+    </w:p>
+    <w:p>
+      <w:pPr>
+        <w:jc w:val="center"/>
+      </w:pPr>
+      <w:r>
+        <w:rPr>
+          <w:noProof/>
+        </w:rPr>
+        <w:drawing>
+          <wp:inline distT="0" distB="0" distL="0" distR="0" wp14:anchorId="024EBBAD" wp14:editId="73AD466E">
+            <wp:extent cx="865163" cy="991333"/>
+            <wp:effectExtent l="0" t="0" r="0" b="0"/>
+            <wp:docPr id="26" name="Picture 26"/>
+            <wp:cNvGraphicFramePr>
+              <a:graphicFrameLocks xmlns:a="http://schemas.openxmlformats.org/drawingml/2006/main" noChangeAspect="1"/>
+            </wp:cNvGraphicFramePr>
+            <a:graphic xmlns:a="http://schemas.openxmlformats.org/drawingml/2006/main">
+              <a:graphicData uri="http://schemas.openxmlformats.org/drawingml/2006/picture">
+                <pic:pic xmlns:pic="http://schemas.openxmlformats.org/drawingml/2006/picture">
+                  <pic:nvPicPr>
+                    <pic:cNvPr id="26" name="Screen Shot 2020-07-31 at 4.54.10 PM.png"/>
+                    <pic:cNvPicPr/>
+                  </pic:nvPicPr>
+                  <pic:blipFill>
+                    <a:blip r:embed="rId12">
+                      <a:extLst>
+                        <a:ext uri="{28A0092B-C50C-407E-A947-70E740481C1C}">
+                          <a14:useLocalDpi xmlns:a14="http://schemas.microsoft.com/office/drawing/2010/main" val="0"/>
+                        </a:ext>
+                      </a:extLst>
+                    </a:blip>
+                    <a:stretch>
+                      <a:fillRect/>
+                    </a:stretch>
+                  </pic:blipFill>
+                  <pic:spPr>
+                    <a:xfrm>
+                      <a:off x="0" y="0"/>
+                      <a:ext cx="881900" cy="1010510"/>
+                    </a:xfrm>
+                    <a:prstGeom prst="rect">
+                      <a:avLst/>
+                    </a:prstGeom>
+                  </pic:spPr>
+                </pic:pic>
+              </a:graphicData>
+            </a:graphic>
+          </wp:inline>
+        </w:drawing>
+      </w:r>
+    </w:p>
+    <w:p>
+      <w:pPr>
+        <w:jc w:val="center"/>
+      </w:pPr>
+    </w:p>
+    <w:p>
+      <w:pPr>
+        <w:jc w:val="center"/>
+      </w:pPr>
+      <w:r>
+        <w:rPr>
+          <w:noProof/>
+        </w:rPr>
+        <w:drawing>
+          <wp:inline distT="0" distB="0" distL="0" distR="0" wp14:anchorId="585D5678" wp14:editId="47300DE7">
+            <wp:extent cx="2314135" cy="906616"/>
+            <wp:effectExtent l="0" t="0" r="0" b="0"/>
+            <wp:docPr id="28" name="Picture 28"/>
+            <wp:cNvGraphicFramePr>
+              <a:graphicFrameLocks xmlns:a="http://schemas.openxmlformats.org/drawingml/2006/main" noChangeAspect="1"/>
+            </wp:cNvGraphicFramePr>
+            <a:graphic xmlns:a="http://schemas.openxmlformats.org/drawingml/2006/main">
+              <a:graphicData uri="http://schemas.openxmlformats.org/drawingml/2006/picture">
+                <pic:pic xmlns:pic="http://schemas.openxmlformats.org/drawingml/2006/picture">
+                  <pic:nvPicPr>
+                    <pic:cNvPr id="28" name="Screen Shot 2020-07-31 at 4.54.20 PM.png"/>
+                    <pic:cNvPicPr/>
+                  </pic:nvPicPr>
+                  <pic:blipFill>
+                    <a:blip r:embed="rId13">
+                      <a:extLst>
+                        <a:ext uri="{28A0092B-C50C-407E-A947-70E740481C1C}">
+                          <a14:useLocalDpi xmlns:a14="http://schemas.microsoft.com/office/drawing/2010/main" val="0"/>
+                        </a:ext>
+                      </a:extLst>
+                    </a:blip>
+                    <a:stretch>
+                      <a:fillRect/>
+                    </a:stretch>
+                  </pic:blipFill>
+                  <pic:spPr>
+                    <a:xfrm>
+                      <a:off x="0" y="0"/>
+                      <a:ext cx="2445016" cy="957892"/>
+                    </a:xfrm>
+                    <a:prstGeom prst="rect">
+                      <a:avLst/>
+                    </a:prstGeom>
+                  </pic:spPr>
+                </pic:pic>
+              </a:graphicData>
+            </a:graphic>
+          </wp:inline>
+        </w:drawing>
+      </w:r>
+    </w:p>
+    <w:p>
+      <w:pPr>
+        <w:jc w:val="center"/>
+      </w:pPr>
+      <w:r>
+        <w:rPr>
+          <w:noProof/>
+        </w:rPr>
+        <w:drawing>
+          <wp:inline distT="0" distB="0" distL="0" distR="0" wp14:anchorId="19AFCFF9" wp14:editId="5439D7B0">
+            <wp:extent cx="1624818" cy="680156"/>
+            <wp:effectExtent l="0" t="0" r="0" b="5715"/>
+            <wp:docPr id="29" name="Picture 29"/>
+            <wp:cNvGraphicFramePr>
+              <a:graphicFrameLocks xmlns:a="http://schemas.openxmlformats.org/drawingml/2006/main" noChangeAspect="1"/>
+            </wp:cNvGraphicFramePr>
+            <a:graphic xmlns:a="http://schemas.openxmlformats.org/drawingml/2006/main">
+              <a:graphicData uri="http://schemas.openxmlformats.org/drawingml/2006/picture">
+                <pic:pic xmlns:pic="http://schemas.openxmlformats.org/drawingml/2006/picture">
+                  <pic:nvPicPr>
+                    <pic:cNvPr id="29" name="Screen Shot 2020-07-31 at 4.54.42 PM.png"/>
+                    <pic:cNvPicPr/>
+                  </pic:nvPicPr>
+                  <pic:blipFill>
+                    <a:blip r:embed="rId14">
+                      <a:extLst>
+                        <a:ext uri="{28A0092B-C50C-407E-A947-70E740481C1C}">
+                          <a14:useLocalDpi xmlns:a14="http://schemas.microsoft.com/office/drawing/2010/main" val="0"/>
+                        </a:ext>
+                      </a:extLst>
+                    </a:blip>
+                    <a:stretch>
+                      <a:fillRect/>
+                    </a:stretch>
+                  </pic:blipFill>
+                  <pic:spPr>
+                    <a:xfrm>
+                      <a:off x="0" y="0"/>
+                      <a:ext cx="1646464" cy="689217"/>
+                    </a:xfrm>
+                    <a:prstGeom prst="rect">
+                      <a:avLst/>
+                    </a:prstGeom>
+                  </pic:spPr>
+                </pic:pic>
+              </a:graphicData>
+            </a:graphic>
+          </wp:inline>
+        </w:drawing>
+      </w:r>
+    </w:p>
+    <w:p>
+      <w:pPr>
+        <w:jc w:val="center"/>
+      </w:pPr>
+    </w:p>
+    <w:p>
+      <w:pPr>
+        <w:jc w:val="center"/>
+      </w:pPr>
+    </w:p>
+    <w:p>
+      <w:r>
+        <w:br w:type="page"/>
+      </w:r>
+    </w:p>
+    <w:p>
+      <w:pPr>
+        <w:jc w:val="center"/>
+      </w:pPr>
+      <w:r>
+        <w:lastRenderedPageBreak/>
+        <w:t>Information Added to Flight Reservations Screen</w:t>
+      </w:r>
+    </w:p>
+    <w:p>
+      <w:pPr>
+        <w:jc w:val="center"/>
+      </w:pPr>
+      <w:r>
+        <w:rPr>
+          <w:noProof/>
+        </w:rPr>
+        <w:drawing>
+          <wp:inline distT="0" distB="0" distL="0" distR="0" wp14:anchorId="6989DE45" wp14:editId="17A014EE">
+            <wp:extent cx="4213274" cy="2398325"/>
+            <wp:effectExtent l="0" t="0" r="0" b="0"/>
+            <wp:docPr id="30" name="Picture 30"/>
+            <wp:cNvGraphicFramePr>
+              <a:graphicFrameLocks xmlns:a="http://schemas.openxmlformats.org/drawingml/2006/main" noChangeAspect="1"/>
+            </wp:cNvGraphicFramePr>
+            <a:graphic xmlns:a="http://schemas.openxmlformats.org/drawingml/2006/main">
+              <a:graphicData uri="http://schemas.openxmlformats.org/drawingml/2006/picture">
+                <pic:pic xmlns:pic="http://schemas.openxmlformats.org/drawingml/2006/picture">
+                  <pic:nvPicPr>
+                    <pic:cNvPr id="30" name="Screen Shot 2020-07-31 at 4.56.59 PM.png"/>
+                    <pic:cNvPicPr/>
+                  </pic:nvPicPr>
+                  <pic:blipFill>
+                    <a:blip r:embed="rId15" cstate="print">
+                      <a:extLst>
+                        <a:ext uri="{28A0092B-C50C-407E-A947-70E740481C1C}">
+                          <a14:useLocalDpi xmlns:a14="http://schemas.microsoft.com/office/drawing/2010/main" val="0"/>
+                        </a:ext>
+                      </a:extLst>
+                    </a:blip>
+                    <a:stretch>
+                      <a:fillRect/>
+                    </a:stretch>
+                  </pic:blipFill>
+                  <pic:spPr>
+                    <a:xfrm>
+                      <a:off x="0" y="0"/>
+                      <a:ext cx="4231587" cy="2408749"/>
+                    </a:xfrm>
+                    <a:prstGeom prst="rect">
+                      <a:avLst/>
+                    </a:prstGeom>
+                  </pic:spPr>
+                </pic:pic>
+              </a:graphicData>
+            </a:graphic>
+          </wp:inline>
+        </w:drawing>
+      </w:r>
+    </w:p>
+    <w:p>
+      <w:pPr>
+        <w:jc w:val="center"/>
+      </w:pPr>
+    </w:p>
+    <w:p>
+      <w:pPr>
+        <w:jc w:val="center"/>
+      </w:pPr>
+      <w:r>
+        <w:t>Exit button ‘Exits’ the application.</w:t>
+      </w:r>
+    </w:p>
+    <w:p>
+      <w:pPr>
+        <w:jc w:val="center"/>
+      </w:pPr>
+    </w:p>
+    <w:p>
+      <w:pPr>
+        <w:jc w:val="center"/>
+      </w:pPr>
+    </w:p>
+    <w:p>
+      <w:pPr>
+        <w:jc w:val="center"/>
+      </w:pPr>
+      <w:r>
+        <w:t>Using libraries for:</w:t>
+      </w:r>
+    </w:p>
+    <w:p>
+      <w:pPr>
+        <w:jc w:val="center"/>
+      </w:pPr>
+      <w:proofErr w:type="spellStart"/>
+      <w:r>
+        <w:t>Jgoodies</w:t>
+      </w:r>
+      <w:proofErr w:type="spellEnd"/>
+      <w:r>
+        <w:t xml:space="preserve">-forms, </w:t>
+      </w:r>
+      <w:proofErr w:type="spellStart"/>
+      <w:r>
+        <w:t>jgoodies</w:t>
+      </w:r>
+      <w:proofErr w:type="spellEnd"/>
+      <w:r>
+        <w:t xml:space="preserve">-list, </w:t>
+      </w:r>
+      <w:proofErr w:type="spellStart"/>
+      <w:r>
+        <w:t>jgoodies</w:t>
+      </w:r>
+      <w:proofErr w:type="spellEnd"/>
+      <w:r>
+        <w:t xml:space="preserve">-looks, </w:t>
+      </w:r>
+      <w:proofErr w:type="spellStart"/>
+      <w:r>
+        <w:t>jgoodies</w:t>
+      </w:r>
+      <w:proofErr w:type="spellEnd"/>
+      <w:r>
+        <w:t xml:space="preserve">-common, </w:t>
+      </w:r>
+      <w:proofErr w:type="spellStart"/>
+      <w:r>
+        <w:t>LGoodDatePicker</w:t>
+      </w:r>
+      <w:proofErr w:type="spellEnd"/>
+      <w:r>
+        <w:t xml:space="preserve">, </w:t>
+      </w:r>
+      <w:proofErr w:type="spellStart"/>
+      <w:r>
+        <w:t>jcalendar</w:t>
+      </w:r>
+      <w:proofErr w:type="spellEnd"/>
+      <w:r>
+        <w:t>.</w:t>
+      </w:r>
+    </w:p>
+    <w:p>
+      <w:pPr>
+        <w:jc w:val="center"/>
+      </w:pPr>
+    </w:p>
+    <w:p>
+      <w:pPr>
+        <w:jc w:val="center"/>
+      </w:pPr>
+    </w:p>
+    <w:p>
+      <w:pPr>
+        <w:jc w:val="center"/>
+      </w:pPr>
+    </w:p>
+    <w:p>
+      <w:pPr>
+        <w:jc w:val="center"/>
+      </w:pPr>
+      <w:r>
+        <w:t xml:space="preserve">There is additional work that can be done on this application to make it work better and look better.  I would move the records into a database and use this as the backend to support the reservation system.  In addition, would implement a better security based on </w:t>
+      </w:r>
+      <w:r>
+        <w:t>best practices in the java and security areas.</w:t>
+      </w:r>
       <w:bookmarkStart w:id="0" w:name="_GoBack"/>
       <w:bookmarkEnd w:id="0"/>
     </w:p>

</xml_diff>